<commit_message>
updated lesson plan and fact sheet
</commit_message>
<xml_diff>
--- a/docs/separation_of_powers_lesson_plan.docx
+++ b/docs/separation_of_powers_lesson_plan.docx
@@ -2,6 +2,71 @@
 <file path=word/document.xml><?xml version="1.0" encoding="utf-8"?>
 <w:document xmlns:wpc="http://schemas.microsoft.com/office/word/2010/wordprocessingCanvas" xmlns:mc="http://schemas.openxmlformats.org/markup-compatibility/2006" xmlns:o="urn:schemas-microsoft-com:office:office" xmlns:r="http://schemas.openxmlformats.org/officeDocument/2006/relationships" xmlns:m="http://schemas.openxmlformats.org/officeDocument/2006/math" xmlns:v="urn:schemas-microsoft-com:vml" xmlns:wp14="http://schemas.microsoft.com/office/word/2010/wordprocessingDrawing" xmlns:wp="http://schemas.openxmlformats.org/drawingml/2006/wordprocessingDrawing" xmlns:w10="urn:schemas-microsoft-com:office:word" xmlns:w="http://schemas.openxmlformats.org/wordprocessingml/2006/main" xmlns:w14="http://schemas.microsoft.com/office/word/2010/wordml" xmlns:w15="http://schemas.microsoft.com/office/word/2012/wordml" xmlns:wpg="http://schemas.microsoft.com/office/word/2010/wordprocessingGroup" xmlns:wpi="http://schemas.microsoft.com/office/word/2010/wordprocessingInk" xmlns:wne="http://schemas.microsoft.com/office/word/2006/wordml" xmlns:wps="http://schemas.microsoft.com/office/word/2010/wordprocessingShape" mc:Ignorable="w14 w15 wp14">
   <w:body>
+    <w:p>
+      <w:pPr>
+        <w:pStyle w:val="Title"/>
+        <w:jc w:val="center"/>
+        <w:rPr>
+          <w:lang w:val="en-AU"/>
+        </w:rPr>
+      </w:pPr>
+      <w:r>
+        <w:rPr>
+          <w:noProof/>
+          <w:lang w:eastAsia="fr-FR"/>
+        </w:rPr>
+        <w:drawing>
+          <wp:inline distT="0" distB="0" distL="0" distR="0">
+            <wp:extent cx="5731510" cy="996950"/>
+            <wp:effectExtent l="0" t="0" r="2540" b="0"/>
+            <wp:docPr id="1" name="Picture 1"/>
+            <wp:cNvGraphicFramePr>
+              <a:graphicFrameLocks xmlns:a="http://schemas.openxmlformats.org/drawingml/2006/main" noChangeAspect="1"/>
+            </wp:cNvGraphicFramePr>
+            <a:graphic xmlns:a="http://schemas.openxmlformats.org/drawingml/2006/main">
+              <a:graphicData uri="http://schemas.openxmlformats.org/drawingml/2006/picture">
+                <pic:pic xmlns:pic="http://schemas.openxmlformats.org/drawingml/2006/picture">
+                  <pic:nvPicPr>
+                    <pic:cNvPr id="1" name="TopBanner.jpg"/>
+                    <pic:cNvPicPr/>
+                  </pic:nvPicPr>
+                  <pic:blipFill>
+                    <a:blip r:embed="rId5">
+                      <a:extLst>
+                        <a:ext uri="{28A0092B-C50C-407E-A947-70E740481C1C}">
+                          <a14:useLocalDpi xmlns:a14="http://schemas.microsoft.com/office/drawing/2010/main" val="0"/>
+                        </a:ext>
+                      </a:extLst>
+                    </a:blip>
+                    <a:stretch>
+                      <a:fillRect/>
+                    </a:stretch>
+                  </pic:blipFill>
+                  <pic:spPr>
+                    <a:xfrm>
+                      <a:off x="0" y="0"/>
+                      <a:ext cx="5731510" cy="996950"/>
+                    </a:xfrm>
+                    <a:prstGeom prst="rect">
+                      <a:avLst/>
+                    </a:prstGeom>
+                  </pic:spPr>
+                </pic:pic>
+              </a:graphicData>
+            </a:graphic>
+          </wp:inline>
+        </w:drawing>
+      </w:r>
+    </w:p>
+    <w:p>
+      <w:pPr>
+        <w:pStyle w:val="Title"/>
+        <w:jc w:val="center"/>
+        <w:rPr>
+          <w:lang w:val="en-AU"/>
+        </w:rPr>
+      </w:pPr>
+    </w:p>
     <w:p>
       <w:pPr>
         <w:pStyle w:val="Title"/>
@@ -13,17 +78,23 @@
         </w:pBdr>
         <w:jc w:val="center"/>
         <w:rPr>
-          <w:lang w:val="en-AU"/>
-        </w:rPr>
-      </w:pPr>
-      <w:r>
-        <w:rPr>
+          <w:b/>
+          <w:color w:val="44546A" w:themeColor="text2"/>
+          <w:lang w:val="en-AU"/>
+        </w:rPr>
+      </w:pPr>
+      <w:r>
+        <w:rPr>
+          <w:b/>
+          <w:color w:val="44546A" w:themeColor="text2"/>
           <w:lang w:val="en-AU"/>
         </w:rPr>
         <w:t>Separation of power</w:t>
       </w:r>
       <w:r>
         <w:rPr>
+          <w:b/>
+          <w:color w:val="44546A" w:themeColor="text2"/>
           <w:lang w:val="en-AU"/>
         </w:rPr>
         <w:t>s</w:t>
@@ -143,15 +214,16 @@
     </w:p>
     <w:p>
       <w:pPr>
-        <w:rPr>
-          <w:lang w:val="en-AU"/>
-        </w:rPr>
-      </w:pPr>
-      <w:r>
-        <w:rPr>
-          <w:lang w:val="en-AU"/>
-        </w:rPr>
-        <w:t>Engage/Hook</w:t>
+        <w:pStyle w:val="Heading1"/>
+        <w:rPr>
+          <w:lang w:val="en-AU"/>
+        </w:rPr>
+      </w:pPr>
+      <w:r>
+        <w:rPr>
+          <w:lang w:val="en-AU"/>
+        </w:rPr>
+        <w:t>Engage</w:t>
       </w:r>
     </w:p>
     <w:p>
@@ -171,7 +243,7 @@
           <w:lang w:eastAsia="fr-FR"/>
         </w:rPr>
       </w:pPr>
-      <w:hyperlink r:id="rId5" w:tooltip="Montesquieu" w:history="1">
+      <w:hyperlink r:id="rId6" w:tooltip="Montesquieu" w:history="1">
         <w:r>
           <w:rPr>
             <w:rFonts w:ascii="Arial" w:eastAsia="Times New Roman" w:hAnsi="Arial" w:cs="Arial"/>
@@ -193,7 +265,7 @@
         </w:rPr>
         <w:t>, </w:t>
       </w:r>
-      <w:hyperlink r:id="rId6" w:tooltip="w:De l'esprit des lois" w:history="1">
+      <w:hyperlink r:id="rId7" w:tooltip="w:De l'esprit des lois" w:history="1">
         <w:r>
           <w:rPr>
             <w:rFonts w:ascii="Arial" w:eastAsia="Times New Roman" w:hAnsi="Arial" w:cs="Arial"/>
@@ -215,7 +287,7 @@
           <w:szCs w:val="21"/>
           <w:lang w:eastAsia="fr-FR"/>
         </w:rPr>
-        <w:t xml:space="preserve"> (1748) [The Spirit of the </w:t>
+        <w:t xml:space="preserve"> (1748) [The Spirit of the Laws], Book V, </w:t>
       </w:r>
       <w:proofErr w:type="spellStart"/>
       <w:r>
@@ -226,7 +298,7 @@
           <w:szCs w:val="21"/>
           <w:lang w:eastAsia="fr-FR"/>
         </w:rPr>
-        <w:t>Laws</w:t>
+        <w:t>Chapter</w:t>
       </w:r>
       <w:proofErr w:type="spellEnd"/>
       <w:r>
@@ -237,10 +309,14 @@
           <w:szCs w:val="21"/>
           <w:lang w:eastAsia="fr-FR"/>
         </w:rPr>
-        <w:t xml:space="preserve">], Book V, </w:t>
-      </w:r>
-      <w:proofErr w:type="spellStart"/>
-      <w:r>
+        <w:t xml:space="preserve"> 14.</w:t>
+      </w:r>
+    </w:p>
+    <w:p>
+      <w:pPr>
+        <w:shd w:val="clear" w:color="auto" w:fill="FFFFFF"/>
+        <w:spacing w:before="100" w:beforeAutospacing="1" w:after="24" w:line="240" w:lineRule="auto"/>
+        <w:ind w:left="768"/>
         <w:rPr>
           <w:rFonts w:ascii="Arial" w:eastAsia="Times New Roman" w:hAnsi="Arial" w:cs="Arial"/>
           <w:color w:val="222222"/>
@@ -248,33 +324,9 @@
           <w:szCs w:val="21"/>
           <w:lang w:eastAsia="fr-FR"/>
         </w:rPr>
-        <w:t>Chapter</w:t>
-      </w:r>
-      <w:proofErr w:type="spellEnd"/>
-      <w:r>
-        <w:rPr>
-          <w:rFonts w:ascii="Arial" w:eastAsia="Times New Roman" w:hAnsi="Arial" w:cs="Arial"/>
-          <w:color w:val="222222"/>
-          <w:sz w:val="21"/>
-          <w:szCs w:val="21"/>
-          <w:lang w:eastAsia="fr-FR"/>
-        </w:rPr>
-        <w:t xml:space="preserve"> 14.</w:t>
-      </w:r>
-    </w:p>
-    <w:p>
-      <w:pPr>
-        <w:shd w:val="clear" w:color="auto" w:fill="FFFFFF"/>
-        <w:spacing w:before="100" w:beforeAutospacing="1" w:after="24" w:line="240" w:lineRule="auto"/>
-        <w:ind w:left="768"/>
-        <w:rPr>
-          <w:rFonts w:ascii="Arial" w:eastAsia="Times New Roman" w:hAnsi="Arial" w:cs="Arial"/>
-          <w:color w:val="222222"/>
-          <w:sz w:val="21"/>
-          <w:szCs w:val="21"/>
-          <w:lang w:eastAsia="fr-FR"/>
-        </w:rPr>
-      </w:pPr>
+      </w:pPr>
+      <w:bookmarkStart w:id="0" w:name="_GoBack"/>
+      <w:bookmarkEnd w:id="0"/>
     </w:p>
     <w:p>
       <w:pPr>
@@ -396,7 +448,31 @@
         <w:rPr>
           <w:lang w:val="en-AU"/>
         </w:rPr>
-        <w:t xml:space="preserve"> or fat sheet</w:t>
+        <w:t xml:space="preserve"> or </w:t>
+      </w:r>
+      <w:r>
+        <w:rPr>
+          <w:lang w:val="en-AU"/>
+        </w:rPr>
+        <w:t xml:space="preserve">read the </w:t>
+      </w:r>
+      <w:r>
+        <w:rPr>
+          <w:lang w:val="en-AU"/>
+        </w:rPr>
+        <w:t>fa</w:t>
+      </w:r>
+      <w:r>
+        <w:rPr>
+          <w:lang w:val="en-AU"/>
+        </w:rPr>
+        <w:t>c</w:t>
+      </w:r>
+      <w:r>
+        <w:rPr>
+          <w:lang w:val="en-AU"/>
+        </w:rPr>
+        <w:t>t sheet</w:t>
       </w:r>
       <w:r>
         <w:rPr>
@@ -467,6 +543,7 @@
     <w:p>
       <w:proofErr w:type="spellStart"/>
       <w:r>
+        <w:lastRenderedPageBreak/>
         <w:t>What</w:t>
       </w:r>
       <w:proofErr w:type="spellEnd"/>
@@ -494,26 +571,43 @@
     </w:p>
     <w:p>
       <w:r>
-        <w:t>Who makes up the judicial branch?</w:t>
-      </w:r>
-    </w:p>
-    <w:p>
-      <w:pPr>
-        <w:tabs>
-          <w:tab w:val="left" w:pos="5100"/>
-        </w:tabs>
-        <w:rPr>
-          <w:lang w:val="en-US"/>
-        </w:rPr>
-      </w:pPr>
-    </w:p>
-    <w:p>
-      <w:pPr>
-        <w:tabs>
-          <w:tab w:val="left" w:pos="5100"/>
-        </w:tabs>
-        <w:rPr>
-          <w:lang w:val="en-US"/>
+        <w:t xml:space="preserve">Who makes up the </w:t>
+      </w:r>
+      <w:proofErr w:type="spellStart"/>
+      <w:r>
+        <w:t>judicial</w:t>
+      </w:r>
+      <w:proofErr w:type="spellEnd"/>
+      <w:r>
+        <w:t xml:space="preserve"> </w:t>
+      </w:r>
+      <w:proofErr w:type="spellStart"/>
+      <w:r>
+        <w:t>branch</w:t>
+      </w:r>
+      <w:proofErr w:type="spellEnd"/>
+      <w:r>
+        <w:t>?</w:t>
+      </w:r>
+    </w:p>
+    <w:p>
+      <w:pPr>
+        <w:rPr>
+          <w:lang w:val="en-AU"/>
+        </w:rPr>
+      </w:pPr>
+      <w:r>
+        <w:rPr>
+          <w:lang w:val="en-AU"/>
+        </w:rPr>
+        <w:t xml:space="preserve">What are the roles of each branch? </w:t>
+      </w:r>
+    </w:p>
+    <w:p>
+      <w:pPr>
+        <w:rPr>
+          <w:sz w:val="22"/>
+          <w:lang w:val="en-AU"/>
         </w:rPr>
       </w:pPr>
     </w:p>
@@ -528,7 +622,6 @@
         <w:rPr>
           <w:lang w:val="en-AU"/>
         </w:rPr>
-        <w:lastRenderedPageBreak/>
         <w:t>Activity: The power game</w:t>
       </w:r>
     </w:p>
@@ -548,11 +641,13 @@
     <w:p>
       <w:pPr>
         <w:rPr>
-          <w:lang w:val="en-AU"/>
-        </w:rPr>
-      </w:pPr>
-      <w:r>
-        <w:rPr>
+          <w:b/>
+          <w:lang w:val="en-AU"/>
+        </w:rPr>
+      </w:pPr>
+      <w:r>
+        <w:rPr>
+          <w:b/>
           <w:lang w:val="en-AU"/>
         </w:rPr>
         <w:t>Scenario 1:</w:t>
@@ -592,10 +687,24 @@
       </w:pPr>
       <w:r>
         <w:rPr>
-          <w:lang w:val="en-AU"/>
-        </w:rPr>
-        <w:t xml:space="preserve">Scenario 2: </w:t>
-      </w:r>
+          <w:b/>
+          <w:lang w:val="en-AU"/>
+        </w:rPr>
+        <w:t>Scenario 2:</w:t>
+      </w:r>
+      <w:r>
+        <w:rPr>
+          <w:lang w:val="en-AU"/>
+        </w:rPr>
+        <w:t xml:space="preserve"> </w:t>
+      </w:r>
+    </w:p>
+    <w:p>
+      <w:pPr>
+        <w:rPr>
+          <w:lang w:val="en-AU"/>
+        </w:rPr>
+      </w:pPr>
       <w:r>
         <w:rPr>
           <w:lang w:val="en-AU"/>
@@ -631,6 +740,31 @@
           <w:lang w:val="en-AU"/>
         </w:rPr>
         <w:t xml:space="preserve"> of the following rules to apply to this round.</w:t>
+      </w:r>
+    </w:p>
+    <w:p>
+      <w:pPr>
+        <w:rPr>
+          <w:lang w:val="en-AU"/>
+        </w:rPr>
+      </w:pPr>
+      <w:r>
+        <w:rPr>
+          <w:lang w:val="en-AU"/>
+        </w:rPr>
+        <w:t xml:space="preserve">If you are a </w:t>
+      </w:r>
+      <w:r>
+        <w:rPr>
+          <w:lang w:val="en-AU"/>
+        </w:rPr>
+        <w:t xml:space="preserve">good </w:t>
+      </w:r>
+      <w:r>
+        <w:rPr>
+          <w:lang w:val="en-AU"/>
+        </w:rPr>
+        <w:t>student, you get 2 tokens.</w:t>
       </w:r>
     </w:p>
     <w:p>
@@ -648,19 +782,7 @@
         <w:rPr>
           <w:lang w:val="en-AU"/>
         </w:rPr>
-        <w:t xml:space="preserve">If you are a </w:t>
-      </w:r>
-      <w:r>
-        <w:rPr>
-          <w:lang w:val="en-AU"/>
-        </w:rPr>
-        <w:t xml:space="preserve">good </w:t>
-      </w:r>
-      <w:r>
-        <w:rPr>
-          <w:lang w:val="en-AU"/>
-        </w:rPr>
-        <w:t>student, you get 2 tokens.</w:t>
+        <w:t>If you study a language, you get 2 tokens.</w:t>
       </w:r>
     </w:p>
     <w:p>
@@ -678,7 +800,7 @@
         <w:rPr>
           <w:lang w:val="en-AU"/>
         </w:rPr>
-        <w:t>If you study a language, you get 2 tokens.</w:t>
+        <w:t>If you are a teenager, you get 2 tokens.</w:t>
       </w:r>
     </w:p>
     <w:p>
@@ -696,7 +818,7 @@
         <w:rPr>
           <w:lang w:val="en-AU"/>
         </w:rPr>
-        <w:t>If you are a teenager, you get 2 tokens.</w:t>
+        <w:t>If people like you, you get 2 tokens.</w:t>
       </w:r>
     </w:p>
     <w:p>
@@ -714,7 +836,7 @@
         <w:rPr>
           <w:lang w:val="en-AU"/>
         </w:rPr>
-        <w:t>If people like you, you get 2 tokens.</w:t>
+        <w:t>If you live on a small island, you get 2 tokens.</w:t>
       </w:r>
     </w:p>
     <w:p>
@@ -732,7 +854,7 @@
         <w:rPr>
           <w:lang w:val="en-AU"/>
         </w:rPr>
-        <w:t>If you live on a small island, you get 2 tokens.</w:t>
+        <w:t>If you are from the best State in Australia, you get 2 tokens.</w:t>
       </w:r>
     </w:p>
     <w:p>
@@ -750,7 +872,7 @@
         <w:rPr>
           <w:lang w:val="en-AU"/>
         </w:rPr>
-        <w:t>If you are from the best State in Australia, you get 2 tokens.</w:t>
+        <w:t>If you are nice, you get 2 tokens.</w:t>
       </w:r>
     </w:p>
     <w:p>
@@ -768,7 +890,7 @@
         <w:rPr>
           <w:lang w:val="en-AU"/>
         </w:rPr>
-        <w:t>If you are nice, you get 2 tokens.</w:t>
+        <w:t>If you are talented, you get 2 tokens.</w:t>
       </w:r>
     </w:p>
     <w:p>
@@ -786,24 +908,6 @@
         <w:rPr>
           <w:lang w:val="en-AU"/>
         </w:rPr>
-        <w:t>If you are talented, you get 2 tokens.</w:t>
-      </w:r>
-    </w:p>
-    <w:p>
-      <w:pPr>
-        <w:pStyle w:val="ListParagraph"/>
-        <w:numPr>
-          <w:ilvl w:val="0"/>
-          <w:numId w:val="4"/>
-        </w:numPr>
-        <w:rPr>
-          <w:lang w:val="en-AU"/>
-        </w:rPr>
-      </w:pPr>
-      <w:r>
-        <w:rPr>
-          <w:lang w:val="en-AU"/>
-        </w:rPr>
         <w:t>If you are short, you get 2 tokens.</w:t>
       </w:r>
     </w:p>
@@ -889,6 +993,7 @@
         <w:rPr>
           <w:lang w:val="en-AU"/>
         </w:rPr>
+        <w:lastRenderedPageBreak/>
         <w:t>You can do this activity as a whole class or separate the class and run two games at the</w:t>
       </w:r>
       <w:r>
@@ -928,15 +1033,7 @@
         <w:rPr>
           <w:lang w:val="en-AU"/>
         </w:rPr>
-        <w:t>recent stories in the news that illustrate the separation of powers, showing how the various branches of powers influenced an</w:t>
-      </w:r>
-      <w:bookmarkStart w:id="0" w:name="_GoBack"/>
-      <w:bookmarkEnd w:id="0"/>
-      <w:r>
-        <w:rPr>
-          <w:lang w:val="en-AU"/>
-        </w:rPr>
-        <w:t xml:space="preserve"> </w:t>
+        <w:t xml:space="preserve">recent stories in the news that illustrate the separation of powers, showing how the various branches of powers influenced an </w:t>
       </w:r>
       <w:proofErr w:type="gramStart"/>
       <w:r>
@@ -1898,6 +1995,10 @@
   <w:style w:type="paragraph" w:default="1" w:styleId="Normal">
     <w:name w:val="Normal"/>
     <w:qFormat/>
+    <w:rsid w:val="00455315"/>
+    <w:rPr>
+      <w:sz w:val="24"/>
+    </w:rPr>
   </w:style>
   <w:style w:type="paragraph" w:styleId="Heading1">
     <w:name w:val="heading 1"/>

</xml_diff>